<commit_message>
Con il nuovo classDiagram
</commit_message>
<xml_diff>
--- a/Internal work product/RAD V2.1.docx
+++ b/Internal work product/RAD V2.1.docx
@@ -4250,10 +4250,10 @@
             <v:path o:extrusionok="f" gradientshapeok="t" o:connecttype="rect"/>
             <o:lock v:ext="edit" aspectratio="t"/>
           </v:shapetype>
-          <v:shape id="_x0000_i1025" type="#_x0000_t75" style="width:423.85pt;height:298.2pt" o:ole="">
+          <v:shape id="_x0000_i1025" type="#_x0000_t75" style="width:423.65pt;height:298.05pt" o:ole="">
             <v:imagedata r:id="rId5" o:title=""/>
           </v:shape>
-          <o:OLEObject Type="Embed" ProgID="FoxitReader.Document" ShapeID="_x0000_i1025" DrawAspect="Content" ObjectID="_1609260763" r:id="rId6"/>
+          <o:OLEObject Type="Embed" ProgID="FoxitReader.Document" ShapeID="_x0000_i1025" DrawAspect="Content" ObjectID="_1609661754" r:id="rId6"/>
         </w:object>
       </w:r>
     </w:p>
@@ -4327,10 +4327,10 @@
           <w:b/>
         </w:rPr>
         <w:object w:dxaOrig="4320" w:dyaOrig="3052" w14:anchorId="55709633">
-          <v:shape id="_x0000_i1026" type="#_x0000_t75" style="width:471.4pt;height:296.15pt" o:ole="">
+          <v:shape id="_x0000_i1026" type="#_x0000_t75" style="width:471.35pt;height:296.35pt" o:ole="">
             <v:imagedata r:id="rId7" o:title=""/>
           </v:shape>
-          <o:OLEObject Type="Embed" ProgID="FoxitReader.Document" ShapeID="_x0000_i1026" DrawAspect="Content" ObjectID="_1609260764" r:id="rId8"/>
+          <o:OLEObject Type="Embed" ProgID="FoxitReader.Document" ShapeID="_x0000_i1026" DrawAspect="Content" ObjectID="_1609661755" r:id="rId8"/>
         </w:object>
       </w:r>
     </w:p>
@@ -4630,10 +4630,10 @@
           <w:b/>
         </w:rPr>
         <w:object w:dxaOrig="4320" w:dyaOrig="4142" w14:anchorId="1CF6B635">
-          <v:shape id="_x0000_i1027" type="#_x0000_t75" style="width:277.8pt;height:266.25pt" o:ole="">
+          <v:shape id="_x0000_i1027" type="#_x0000_t75" style="width:277.95pt;height:266.25pt" o:ole="">
             <v:imagedata r:id="rId10" o:title=""/>
           </v:shape>
-          <o:OLEObject Type="Embed" ProgID="FoxitReader.Document" ShapeID="_x0000_i1027" DrawAspect="Content" ObjectID="_1609260765" r:id="rId11"/>
+          <o:OLEObject Type="Embed" ProgID="FoxitReader.Document" ShapeID="_x0000_i1027" DrawAspect="Content" ObjectID="_1609661756" r:id="rId11"/>
         </w:object>
       </w:r>
     </w:p>
@@ -12469,10 +12469,10 @@
           <w:noProof/>
         </w:rPr>
         <w:drawing>
-          <wp:inline distT="0" distB="0" distL="0" distR="0" wp14:anchorId="6E9C6120" wp14:editId="266AF38A">
-            <wp:extent cx="6120130" cy="3009900"/>
-            <wp:effectExtent l="0" t="0" r="0" b="0"/>
-            <wp:docPr id="7" name="Immagine 7"/>
+          <wp:inline distT="0" distB="0" distL="0" distR="0" wp14:anchorId="67E8E188" wp14:editId="5D09CDEF">
+            <wp:extent cx="6120130" cy="3580130"/>
+            <wp:effectExtent l="0" t="0" r="0" b="1270"/>
+            <wp:docPr id="17" name="Immagine 17"/>
             <wp:cNvGraphicFramePr>
               <a:graphicFrameLocks xmlns:a="http://schemas.openxmlformats.org/drawingml/2006/main" noChangeAspect="1"/>
             </wp:cNvGraphicFramePr>
@@ -12480,7 +12480,7 @@
               <a:graphicData uri="http://schemas.openxmlformats.org/drawingml/2006/picture">
                 <pic:pic xmlns:pic="http://schemas.openxmlformats.org/drawingml/2006/picture">
                   <pic:nvPicPr>
-                    <pic:cNvPr id="7" name="ClassDiagramLetsMeet.jpg"/>
+                    <pic:cNvPr id="17" name="ClassDiagramLetsMeet.jpg"/>
                     <pic:cNvPicPr/>
                   </pic:nvPicPr>
                   <pic:blipFill>
@@ -12498,7 +12498,7 @@
                   <pic:spPr>
                     <a:xfrm>
                       <a:off x="0" y="0"/>
-                      <a:ext cx="6120130" cy="3009900"/>
+                      <a:ext cx="6120130" cy="3580130"/>
                     </a:xfrm>
                     <a:prstGeom prst="rect">
                       <a:avLst/>
@@ -12510,171 +12510,6 @@
           </wp:inline>
         </w:drawing>
       </w:r>
-    </w:p>
-    <w:p>
-      <w:pPr>
-        <w:pStyle w:val="Paragrafoelenco"/>
-        <w:ind w:left="0"/>
-        <w:rPr>
-          <w:b/>
-        </w:rPr>
-      </w:pPr>
-    </w:p>
-    <w:p>
-      <w:pPr>
-        <w:pStyle w:val="Paragrafoelenco"/>
-        <w:ind w:left="0"/>
-      </w:pPr>
-    </w:p>
-    <w:p>
-      <w:pPr>
-        <w:pStyle w:val="Paragrafoelenco"/>
-        <w:ind w:left="0"/>
-      </w:pPr>
-    </w:p>
-    <w:p>
-      <w:pPr>
-        <w:pStyle w:val="Paragrafoelenco"/>
-        <w:ind w:left="0"/>
-      </w:pPr>
-    </w:p>
-    <w:p>
-      <w:pPr>
-        <w:pStyle w:val="Paragrafoelenco"/>
-        <w:ind w:left="0"/>
-      </w:pPr>
-    </w:p>
-    <w:p>
-      <w:pPr>
-        <w:pStyle w:val="Paragrafoelenco"/>
-        <w:ind w:left="0"/>
-      </w:pPr>
-    </w:p>
-    <w:p>
-      <w:pPr>
-        <w:pStyle w:val="Paragrafoelenco"/>
-        <w:ind w:left="0"/>
-      </w:pPr>
-    </w:p>
-    <w:p>
-      <w:pPr>
-        <w:pStyle w:val="Paragrafoelenco"/>
-        <w:ind w:left="0"/>
-      </w:pPr>
-    </w:p>
-    <w:p>
-      <w:pPr>
-        <w:pStyle w:val="Paragrafoelenco"/>
-        <w:ind w:left="0"/>
-      </w:pPr>
-    </w:p>
-    <w:p>
-      <w:pPr>
-        <w:pStyle w:val="Paragrafoelenco"/>
-        <w:ind w:left="0"/>
-      </w:pPr>
-    </w:p>
-    <w:p>
-      <w:pPr>
-        <w:pStyle w:val="Paragrafoelenco"/>
-        <w:ind w:left="0"/>
-      </w:pPr>
-    </w:p>
-    <w:p>
-      <w:pPr>
-        <w:pStyle w:val="Paragrafoelenco"/>
-        <w:ind w:left="0"/>
-      </w:pPr>
-    </w:p>
-    <w:p>
-      <w:pPr>
-        <w:pStyle w:val="Paragrafoelenco"/>
-        <w:ind w:left="0"/>
-      </w:pPr>
-    </w:p>
-    <w:p>
-      <w:pPr>
-        <w:pStyle w:val="Paragrafoelenco"/>
-        <w:ind w:left="0"/>
-      </w:pPr>
-    </w:p>
-    <w:p>
-      <w:pPr>
-        <w:pStyle w:val="Paragrafoelenco"/>
-        <w:ind w:left="0"/>
-      </w:pPr>
-    </w:p>
-    <w:p>
-      <w:pPr>
-        <w:pStyle w:val="Paragrafoelenco"/>
-        <w:ind w:left="0"/>
-      </w:pPr>
-    </w:p>
-    <w:p>
-      <w:pPr>
-        <w:pStyle w:val="Paragrafoelenco"/>
-        <w:ind w:left="0"/>
-      </w:pPr>
-    </w:p>
-    <w:p>
-      <w:pPr>
-        <w:pStyle w:val="Paragrafoelenco"/>
-        <w:ind w:left="0"/>
-      </w:pPr>
-    </w:p>
-    <w:p>
-      <w:pPr>
-        <w:pStyle w:val="Paragrafoelenco"/>
-        <w:ind w:left="0"/>
-      </w:pPr>
-    </w:p>
-    <w:p>
-      <w:pPr>
-        <w:pStyle w:val="Paragrafoelenco"/>
-        <w:ind w:left="0"/>
-      </w:pPr>
-    </w:p>
-    <w:p>
-      <w:pPr>
-        <w:pStyle w:val="Paragrafoelenco"/>
-        <w:ind w:left="0"/>
-      </w:pPr>
-    </w:p>
-    <w:p>
-      <w:pPr>
-        <w:pStyle w:val="Paragrafoelenco"/>
-        <w:ind w:left="0"/>
-      </w:pPr>
-    </w:p>
-    <w:p>
-      <w:pPr>
-        <w:pStyle w:val="Paragrafoelenco"/>
-        <w:ind w:left="0"/>
-      </w:pPr>
-    </w:p>
-    <w:p>
-      <w:pPr>
-        <w:pStyle w:val="Paragrafoelenco"/>
-        <w:ind w:left="0"/>
-      </w:pPr>
-    </w:p>
-    <w:p>
-      <w:pPr>
-        <w:pStyle w:val="Paragrafoelenco"/>
-        <w:ind w:left="0"/>
-      </w:pPr>
-    </w:p>
-    <w:p>
-      <w:pPr>
-        <w:pStyle w:val="Paragrafoelenco"/>
-        <w:ind w:left="0"/>
-      </w:pPr>
-    </w:p>
-    <w:p>
-      <w:pPr>
-        <w:pStyle w:val="Paragrafoelenco"/>
-        <w:ind w:left="0"/>
-      </w:pPr>
       <w:bookmarkStart w:id="11" w:name="_GoBack"/>
       <w:bookmarkEnd w:id="11"/>
     </w:p>
@@ -12684,6 +12519,171 @@
         <w:ind w:left="0"/>
         <w:rPr>
           <w:b/>
+        </w:rPr>
+      </w:pPr>
+    </w:p>
+    <w:p>
+      <w:pPr>
+        <w:pStyle w:val="Paragrafoelenco"/>
+        <w:ind w:left="0"/>
+      </w:pPr>
+    </w:p>
+    <w:p>
+      <w:pPr>
+        <w:pStyle w:val="Paragrafoelenco"/>
+        <w:ind w:left="0"/>
+      </w:pPr>
+    </w:p>
+    <w:p>
+      <w:pPr>
+        <w:pStyle w:val="Paragrafoelenco"/>
+        <w:ind w:left="0"/>
+      </w:pPr>
+    </w:p>
+    <w:p>
+      <w:pPr>
+        <w:pStyle w:val="Paragrafoelenco"/>
+        <w:ind w:left="0"/>
+      </w:pPr>
+    </w:p>
+    <w:p>
+      <w:pPr>
+        <w:pStyle w:val="Paragrafoelenco"/>
+        <w:ind w:left="0"/>
+      </w:pPr>
+    </w:p>
+    <w:p>
+      <w:pPr>
+        <w:pStyle w:val="Paragrafoelenco"/>
+        <w:ind w:left="0"/>
+      </w:pPr>
+    </w:p>
+    <w:p>
+      <w:pPr>
+        <w:pStyle w:val="Paragrafoelenco"/>
+        <w:ind w:left="0"/>
+      </w:pPr>
+    </w:p>
+    <w:p>
+      <w:pPr>
+        <w:pStyle w:val="Paragrafoelenco"/>
+        <w:ind w:left="0"/>
+      </w:pPr>
+    </w:p>
+    <w:p>
+      <w:pPr>
+        <w:pStyle w:val="Paragrafoelenco"/>
+        <w:ind w:left="0"/>
+      </w:pPr>
+    </w:p>
+    <w:p>
+      <w:pPr>
+        <w:pStyle w:val="Paragrafoelenco"/>
+        <w:ind w:left="0"/>
+      </w:pPr>
+    </w:p>
+    <w:p>
+      <w:pPr>
+        <w:pStyle w:val="Paragrafoelenco"/>
+        <w:ind w:left="0"/>
+      </w:pPr>
+    </w:p>
+    <w:p>
+      <w:pPr>
+        <w:pStyle w:val="Paragrafoelenco"/>
+        <w:ind w:left="0"/>
+      </w:pPr>
+    </w:p>
+    <w:p>
+      <w:pPr>
+        <w:pStyle w:val="Paragrafoelenco"/>
+        <w:ind w:left="0"/>
+      </w:pPr>
+    </w:p>
+    <w:p>
+      <w:pPr>
+        <w:pStyle w:val="Paragrafoelenco"/>
+        <w:ind w:left="0"/>
+      </w:pPr>
+    </w:p>
+    <w:p>
+      <w:pPr>
+        <w:pStyle w:val="Paragrafoelenco"/>
+        <w:ind w:left="0"/>
+      </w:pPr>
+    </w:p>
+    <w:p>
+      <w:pPr>
+        <w:pStyle w:val="Paragrafoelenco"/>
+        <w:ind w:left="0"/>
+      </w:pPr>
+    </w:p>
+    <w:p>
+      <w:pPr>
+        <w:pStyle w:val="Paragrafoelenco"/>
+        <w:ind w:left="0"/>
+      </w:pPr>
+    </w:p>
+    <w:p>
+      <w:pPr>
+        <w:pStyle w:val="Paragrafoelenco"/>
+        <w:ind w:left="0"/>
+      </w:pPr>
+    </w:p>
+    <w:p>
+      <w:pPr>
+        <w:pStyle w:val="Paragrafoelenco"/>
+        <w:ind w:left="0"/>
+      </w:pPr>
+    </w:p>
+    <w:p>
+      <w:pPr>
+        <w:pStyle w:val="Paragrafoelenco"/>
+        <w:ind w:left="0"/>
+      </w:pPr>
+    </w:p>
+    <w:p>
+      <w:pPr>
+        <w:pStyle w:val="Paragrafoelenco"/>
+        <w:ind w:left="0"/>
+      </w:pPr>
+    </w:p>
+    <w:p>
+      <w:pPr>
+        <w:pStyle w:val="Paragrafoelenco"/>
+        <w:ind w:left="0"/>
+      </w:pPr>
+    </w:p>
+    <w:p>
+      <w:pPr>
+        <w:pStyle w:val="Paragrafoelenco"/>
+        <w:ind w:left="0"/>
+      </w:pPr>
+    </w:p>
+    <w:p>
+      <w:pPr>
+        <w:pStyle w:val="Paragrafoelenco"/>
+        <w:ind w:left="0"/>
+      </w:pPr>
+    </w:p>
+    <w:p>
+      <w:pPr>
+        <w:pStyle w:val="Paragrafoelenco"/>
+        <w:ind w:left="0"/>
+      </w:pPr>
+    </w:p>
+    <w:p>
+      <w:pPr>
+        <w:pStyle w:val="Paragrafoelenco"/>
+        <w:ind w:left="0"/>
+      </w:pPr>
+    </w:p>
+    <w:p>
+      <w:pPr>
+        <w:pStyle w:val="Paragrafoelenco"/>
+        <w:ind w:left="0"/>
+        <w:rPr>
+          <w:b/>
           <w:sz w:val="28"/>
           <w:szCs w:val="28"/>
         </w:rPr>
@@ -12694,7 +12694,6 @@
           <w:sz w:val="28"/>
           <w:szCs w:val="28"/>
         </w:rPr>
-        <w:lastRenderedPageBreak/>
         <w:t xml:space="preserve">Class </w:t>
       </w:r>
       <w:proofErr w:type="spellStart"/>
@@ -12727,6 +12726,7 @@
           <w:noProof/>
           <w:lang w:eastAsia="en-US"/>
         </w:rPr>
+        <w:lastRenderedPageBreak/>
         <w:drawing>
           <wp:inline distT="0" distB="0" distL="0" distR="0" wp14:anchorId="4EB802C5" wp14:editId="024B7A9E">
             <wp:extent cx="3819525" cy="8619490"/>

</xml_diff>

<commit_message>
FIX: aggiunto nuovo Class Diagram a RAD e SDD dati persistemti
</commit_message>
<xml_diff>
--- a/Internal work product/RAD V2.1.docx
+++ b/Internal work product/RAD V2.1.docx
@@ -4250,10 +4250,10 @@
             <v:path o:extrusionok="f" gradientshapeok="t" o:connecttype="rect"/>
             <o:lock v:ext="edit" aspectratio="t"/>
           </v:shapetype>
-          <v:shape id="_x0000_i1025" type="#_x0000_t75" style="width:423.85pt;height:298.2pt" o:ole="">
+          <v:shape id="_x0000_i1025" type="#_x0000_t75" style="width:423.6pt;height:298.3pt" o:ole="">
             <v:imagedata r:id="rId5" o:title=""/>
           </v:shape>
-          <o:OLEObject Type="Embed" ProgID="FoxitReader.Document" ShapeID="_x0000_i1025" DrawAspect="Content" ObjectID="_1609260763" r:id="rId6"/>
+          <o:OLEObject Type="Embed" ProgID="FoxitReader.Document" ShapeID="_x0000_i1025" DrawAspect="Content" ObjectID="_1609678785" r:id="rId6"/>
         </w:object>
       </w:r>
     </w:p>
@@ -4327,10 +4327,10 @@
           <w:b/>
         </w:rPr>
         <w:object w:dxaOrig="4320" w:dyaOrig="3052" w14:anchorId="55709633">
-          <v:shape id="_x0000_i1026" type="#_x0000_t75" style="width:471.4pt;height:296.15pt" o:ole="">
+          <v:shape id="_x0000_i1026" type="#_x0000_t75" style="width:471.25pt;height:296.4pt" o:ole="">
             <v:imagedata r:id="rId7" o:title=""/>
           </v:shape>
-          <o:OLEObject Type="Embed" ProgID="FoxitReader.Document" ShapeID="_x0000_i1026" DrawAspect="Content" ObjectID="_1609260764" r:id="rId8"/>
+          <o:OLEObject Type="Embed" ProgID="FoxitReader.Document" ShapeID="_x0000_i1026" DrawAspect="Content" ObjectID="_1609678786" r:id="rId8"/>
         </w:object>
       </w:r>
     </w:p>
@@ -4630,10 +4630,10 @@
           <w:b/>
         </w:rPr>
         <w:object w:dxaOrig="4320" w:dyaOrig="4142" w14:anchorId="1CF6B635">
-          <v:shape id="_x0000_i1027" type="#_x0000_t75" style="width:277.8pt;height:266.25pt" o:ole="">
+          <v:shape id="_x0000_i1027" type="#_x0000_t75" style="width:277.7pt;height:266.5pt" o:ole="">
             <v:imagedata r:id="rId10" o:title=""/>
           </v:shape>
-          <o:OLEObject Type="Embed" ProgID="FoxitReader.Document" ShapeID="_x0000_i1027" DrawAspect="Content" ObjectID="_1609260765" r:id="rId11"/>
+          <o:OLEObject Type="Embed" ProgID="FoxitReader.Document" ShapeID="_x0000_i1027" DrawAspect="Content" ObjectID="_1609678787" r:id="rId11"/>
         </w:object>
       </w:r>
     </w:p>
@@ -12465,14 +12465,13 @@
       </w:pPr>
       <w:r>
         <w:rPr>
-          <w:b/>
           <w:noProof/>
         </w:rPr>
         <w:drawing>
-          <wp:inline distT="0" distB="0" distL="0" distR="0" wp14:anchorId="6E9C6120" wp14:editId="266AF38A">
-            <wp:extent cx="6120130" cy="3009900"/>
+          <wp:inline distT="0" distB="0" distL="0" distR="0" wp14:anchorId="437FA2C7" wp14:editId="3717FDCE">
+            <wp:extent cx="6120130" cy="3011170"/>
             <wp:effectExtent l="0" t="0" r="0" b="0"/>
-            <wp:docPr id="7" name="Immagine 7"/>
+            <wp:docPr id="1" name="Immagine 1"/>
             <wp:cNvGraphicFramePr>
               <a:graphicFrameLocks xmlns:a="http://schemas.openxmlformats.org/drawingml/2006/main" noChangeAspect="1"/>
             </wp:cNvGraphicFramePr>
@@ -12480,8 +12479,10 @@
               <a:graphicData uri="http://schemas.openxmlformats.org/drawingml/2006/picture">
                 <pic:pic xmlns:pic="http://schemas.openxmlformats.org/drawingml/2006/picture">
                   <pic:nvPicPr>
-                    <pic:cNvPr id="7" name="ClassDiagramLetsMeet.jpg"/>
-                    <pic:cNvPicPr/>
+                    <pic:cNvPr id="0" name="Picture 4"/>
+                    <pic:cNvPicPr>
+                      <a:picLocks noChangeAspect="1" noChangeArrowheads="1"/>
+                    </pic:cNvPicPr>
                   </pic:nvPicPr>
                   <pic:blipFill>
                     <a:blip r:embed="rId12">
@@ -12491,18 +12492,23 @@
                         </a:ext>
                       </a:extLst>
                     </a:blip>
+                    <a:srcRect/>
                     <a:stretch>
                       <a:fillRect/>
                     </a:stretch>
                   </pic:blipFill>
-                  <pic:spPr>
+                  <pic:spPr bwMode="auto">
                     <a:xfrm>
                       <a:off x="0" y="0"/>
-                      <a:ext cx="6120130" cy="3009900"/>
+                      <a:ext cx="6120130" cy="3011170"/>
                     </a:xfrm>
                     <a:prstGeom prst="rect">
                       <a:avLst/>
                     </a:prstGeom>
+                    <a:noFill/>
+                    <a:ln>
+                      <a:noFill/>
+                    </a:ln>
                   </pic:spPr>
                 </pic:pic>
               </a:graphicData>
@@ -12510,173 +12516,173 @@
           </wp:inline>
         </w:drawing>
       </w:r>
-    </w:p>
-    <w:p>
-      <w:pPr>
-        <w:pStyle w:val="Paragrafoelenco"/>
-        <w:ind w:left="0"/>
-        <w:rPr>
-          <w:b/>
-        </w:rPr>
-      </w:pPr>
-    </w:p>
-    <w:p>
-      <w:pPr>
-        <w:pStyle w:val="Paragrafoelenco"/>
-        <w:ind w:left="0"/>
-      </w:pPr>
-    </w:p>
-    <w:p>
-      <w:pPr>
-        <w:pStyle w:val="Paragrafoelenco"/>
-        <w:ind w:left="0"/>
-      </w:pPr>
-    </w:p>
-    <w:p>
-      <w:pPr>
-        <w:pStyle w:val="Paragrafoelenco"/>
-        <w:ind w:left="0"/>
-      </w:pPr>
-    </w:p>
-    <w:p>
-      <w:pPr>
-        <w:pStyle w:val="Paragrafoelenco"/>
-        <w:ind w:left="0"/>
-      </w:pPr>
-    </w:p>
-    <w:p>
-      <w:pPr>
-        <w:pStyle w:val="Paragrafoelenco"/>
-        <w:ind w:left="0"/>
-      </w:pPr>
-    </w:p>
-    <w:p>
-      <w:pPr>
-        <w:pStyle w:val="Paragrafoelenco"/>
-        <w:ind w:left="0"/>
-      </w:pPr>
-    </w:p>
-    <w:p>
-      <w:pPr>
-        <w:pStyle w:val="Paragrafoelenco"/>
-        <w:ind w:left="0"/>
-      </w:pPr>
-    </w:p>
-    <w:p>
-      <w:pPr>
-        <w:pStyle w:val="Paragrafoelenco"/>
-        <w:ind w:left="0"/>
-      </w:pPr>
-    </w:p>
-    <w:p>
-      <w:pPr>
-        <w:pStyle w:val="Paragrafoelenco"/>
-        <w:ind w:left="0"/>
-      </w:pPr>
-    </w:p>
-    <w:p>
-      <w:pPr>
-        <w:pStyle w:val="Paragrafoelenco"/>
-        <w:ind w:left="0"/>
-      </w:pPr>
-    </w:p>
-    <w:p>
-      <w:pPr>
-        <w:pStyle w:val="Paragrafoelenco"/>
-        <w:ind w:left="0"/>
-      </w:pPr>
-    </w:p>
-    <w:p>
-      <w:pPr>
-        <w:pStyle w:val="Paragrafoelenco"/>
-        <w:ind w:left="0"/>
-      </w:pPr>
-    </w:p>
-    <w:p>
-      <w:pPr>
-        <w:pStyle w:val="Paragrafoelenco"/>
-        <w:ind w:left="0"/>
-      </w:pPr>
-    </w:p>
-    <w:p>
-      <w:pPr>
-        <w:pStyle w:val="Paragrafoelenco"/>
-        <w:ind w:left="0"/>
-      </w:pPr>
-    </w:p>
-    <w:p>
-      <w:pPr>
-        <w:pStyle w:val="Paragrafoelenco"/>
-        <w:ind w:left="0"/>
-      </w:pPr>
-    </w:p>
-    <w:p>
-      <w:pPr>
-        <w:pStyle w:val="Paragrafoelenco"/>
-        <w:ind w:left="0"/>
-      </w:pPr>
-    </w:p>
-    <w:p>
-      <w:pPr>
-        <w:pStyle w:val="Paragrafoelenco"/>
-        <w:ind w:left="0"/>
-      </w:pPr>
-    </w:p>
-    <w:p>
-      <w:pPr>
-        <w:pStyle w:val="Paragrafoelenco"/>
-        <w:ind w:left="0"/>
-      </w:pPr>
-    </w:p>
-    <w:p>
-      <w:pPr>
-        <w:pStyle w:val="Paragrafoelenco"/>
-        <w:ind w:left="0"/>
-      </w:pPr>
-    </w:p>
-    <w:p>
-      <w:pPr>
-        <w:pStyle w:val="Paragrafoelenco"/>
-        <w:ind w:left="0"/>
-      </w:pPr>
-    </w:p>
-    <w:p>
-      <w:pPr>
-        <w:pStyle w:val="Paragrafoelenco"/>
-        <w:ind w:left="0"/>
-      </w:pPr>
-    </w:p>
-    <w:p>
-      <w:pPr>
-        <w:pStyle w:val="Paragrafoelenco"/>
-        <w:ind w:left="0"/>
-      </w:pPr>
-    </w:p>
-    <w:p>
-      <w:pPr>
-        <w:pStyle w:val="Paragrafoelenco"/>
-        <w:ind w:left="0"/>
-      </w:pPr>
-    </w:p>
-    <w:p>
-      <w:pPr>
-        <w:pStyle w:val="Paragrafoelenco"/>
-        <w:ind w:left="0"/>
-      </w:pPr>
-    </w:p>
-    <w:p>
-      <w:pPr>
-        <w:pStyle w:val="Paragrafoelenco"/>
-        <w:ind w:left="0"/>
-      </w:pPr>
-    </w:p>
-    <w:p>
-      <w:pPr>
-        <w:pStyle w:val="Paragrafoelenco"/>
-        <w:ind w:left="0"/>
-      </w:pPr>
       <w:bookmarkStart w:id="11" w:name="_GoBack"/>
       <w:bookmarkEnd w:id="11"/>
+    </w:p>
+    <w:p>
+      <w:pPr>
+        <w:pStyle w:val="Paragrafoelenco"/>
+        <w:ind w:left="0"/>
+        <w:rPr>
+          <w:b/>
+        </w:rPr>
+      </w:pPr>
+    </w:p>
+    <w:p>
+      <w:pPr>
+        <w:pStyle w:val="Paragrafoelenco"/>
+        <w:ind w:left="0"/>
+      </w:pPr>
+    </w:p>
+    <w:p>
+      <w:pPr>
+        <w:pStyle w:val="Paragrafoelenco"/>
+        <w:ind w:left="0"/>
+      </w:pPr>
+    </w:p>
+    <w:p>
+      <w:pPr>
+        <w:pStyle w:val="Paragrafoelenco"/>
+        <w:ind w:left="0"/>
+      </w:pPr>
+    </w:p>
+    <w:p>
+      <w:pPr>
+        <w:pStyle w:val="Paragrafoelenco"/>
+        <w:ind w:left="0"/>
+      </w:pPr>
+    </w:p>
+    <w:p>
+      <w:pPr>
+        <w:pStyle w:val="Paragrafoelenco"/>
+        <w:ind w:left="0"/>
+      </w:pPr>
+    </w:p>
+    <w:p>
+      <w:pPr>
+        <w:pStyle w:val="Paragrafoelenco"/>
+        <w:ind w:left="0"/>
+      </w:pPr>
+    </w:p>
+    <w:p>
+      <w:pPr>
+        <w:pStyle w:val="Paragrafoelenco"/>
+        <w:ind w:left="0"/>
+      </w:pPr>
+    </w:p>
+    <w:p>
+      <w:pPr>
+        <w:pStyle w:val="Paragrafoelenco"/>
+        <w:ind w:left="0"/>
+      </w:pPr>
+    </w:p>
+    <w:p>
+      <w:pPr>
+        <w:pStyle w:val="Paragrafoelenco"/>
+        <w:ind w:left="0"/>
+      </w:pPr>
+    </w:p>
+    <w:p>
+      <w:pPr>
+        <w:pStyle w:val="Paragrafoelenco"/>
+        <w:ind w:left="0"/>
+      </w:pPr>
+    </w:p>
+    <w:p>
+      <w:pPr>
+        <w:pStyle w:val="Paragrafoelenco"/>
+        <w:ind w:left="0"/>
+      </w:pPr>
+    </w:p>
+    <w:p>
+      <w:pPr>
+        <w:pStyle w:val="Paragrafoelenco"/>
+        <w:ind w:left="0"/>
+      </w:pPr>
+    </w:p>
+    <w:p>
+      <w:pPr>
+        <w:pStyle w:val="Paragrafoelenco"/>
+        <w:ind w:left="0"/>
+      </w:pPr>
+    </w:p>
+    <w:p>
+      <w:pPr>
+        <w:pStyle w:val="Paragrafoelenco"/>
+        <w:ind w:left="0"/>
+      </w:pPr>
+    </w:p>
+    <w:p>
+      <w:pPr>
+        <w:pStyle w:val="Paragrafoelenco"/>
+        <w:ind w:left="0"/>
+      </w:pPr>
+    </w:p>
+    <w:p>
+      <w:pPr>
+        <w:pStyle w:val="Paragrafoelenco"/>
+        <w:ind w:left="0"/>
+      </w:pPr>
+    </w:p>
+    <w:p>
+      <w:pPr>
+        <w:pStyle w:val="Paragrafoelenco"/>
+        <w:ind w:left="0"/>
+      </w:pPr>
+    </w:p>
+    <w:p>
+      <w:pPr>
+        <w:pStyle w:val="Paragrafoelenco"/>
+        <w:ind w:left="0"/>
+      </w:pPr>
+    </w:p>
+    <w:p>
+      <w:pPr>
+        <w:pStyle w:val="Paragrafoelenco"/>
+        <w:ind w:left="0"/>
+      </w:pPr>
+    </w:p>
+    <w:p>
+      <w:pPr>
+        <w:pStyle w:val="Paragrafoelenco"/>
+        <w:ind w:left="0"/>
+      </w:pPr>
+    </w:p>
+    <w:p>
+      <w:pPr>
+        <w:pStyle w:val="Paragrafoelenco"/>
+        <w:ind w:left="0"/>
+      </w:pPr>
+    </w:p>
+    <w:p>
+      <w:pPr>
+        <w:pStyle w:val="Paragrafoelenco"/>
+        <w:ind w:left="0"/>
+      </w:pPr>
+    </w:p>
+    <w:p>
+      <w:pPr>
+        <w:pStyle w:val="Paragrafoelenco"/>
+        <w:ind w:left="0"/>
+      </w:pPr>
+    </w:p>
+    <w:p>
+      <w:pPr>
+        <w:pStyle w:val="Paragrafoelenco"/>
+        <w:ind w:left="0"/>
+      </w:pPr>
+    </w:p>
+    <w:p>
+      <w:pPr>
+        <w:pStyle w:val="Paragrafoelenco"/>
+        <w:ind w:left="0"/>
+      </w:pPr>
+    </w:p>
+    <w:p>
+      <w:pPr>
+        <w:pStyle w:val="Paragrafoelenco"/>
+        <w:ind w:left="0"/>
+      </w:pPr>
     </w:p>
     <w:p>
       <w:pPr>

</xml_diff>

<commit_message>
Inserito il nuovo sequence per la registrazione del Moderatore
</commit_message>
<xml_diff>
--- a/Internal work product/RAD V2.1.docx
+++ b/Internal work product/RAD V2.1.docx
@@ -2021,8 +2021,6 @@
               </w:rPr>
               <w:t>GB;VA;RS</w:t>
             </w:r>
-            <w:bookmarkStart w:id="0" w:name="_GoBack"/>
-            <w:bookmarkEnd w:id="0"/>
           </w:p>
         </w:tc>
       </w:tr>
@@ -2649,29 +2647,29 @@
       <w:pPr>
         <w:pStyle w:val="Titolo1"/>
       </w:pPr>
-      <w:bookmarkStart w:id="1" w:name="_Toc433975253"/>
+      <w:bookmarkStart w:id="0" w:name="_Toc433975253"/>
       <w:r>
         <w:t>1. Introduzione</w:t>
       </w:r>
+      <w:bookmarkEnd w:id="0"/>
+    </w:p>
+    <w:p/>
+    <w:p>
+      <w:pPr>
+        <w:pStyle w:val="Titolo2"/>
+      </w:pPr>
+      <w:bookmarkStart w:id="1" w:name="_Toc433975254"/>
+      <w:r>
+        <w:t>1.1 Scopo del sistema</w:t>
+      </w:r>
       <w:bookmarkEnd w:id="1"/>
     </w:p>
-    <w:p/>
-    <w:p>
-      <w:pPr>
-        <w:pStyle w:val="Titolo2"/>
-      </w:pPr>
-      <w:bookmarkStart w:id="2" w:name="_Toc433975254"/>
-      <w:r>
-        <w:t>1.1 Scopo del sistema</w:t>
-      </w:r>
-      <w:bookmarkEnd w:id="2"/>
-    </w:p>
     <w:p>
       <w:pPr>
         <w:pStyle w:val="Paragrafoelenco"/>
         <w:ind w:left="360"/>
       </w:pPr>
-      <w:bookmarkStart w:id="3" w:name="_Toc433975255"/>
+      <w:bookmarkStart w:id="2" w:name="_Toc433975255"/>
       <w:r>
         <w:t xml:space="preserve">Il sistema che si vuole sviluppare ha come scopo la creazione di eventi in tempo reale da parte degli utenti e partecipazione a quest’ultimi, garantendo un continuo monitoraggio per poter comprendere </w:t>
       </w:r>
@@ -2708,7 +2706,7 @@
       <w:r>
         <w:t>1.2 Ambito del sistema</w:t>
       </w:r>
-      <w:bookmarkEnd w:id="3"/>
+      <w:bookmarkEnd w:id="2"/>
     </w:p>
     <w:p>
       <w:pPr>
@@ -2786,15 +2784,15 @@
       <w:pPr>
         <w:pStyle w:val="Titolo2"/>
       </w:pPr>
-      <w:bookmarkStart w:id="4" w:name="_Toc433975256"/>
-      <w:bookmarkStart w:id="5" w:name="_Hlk532476389"/>
+      <w:bookmarkStart w:id="3" w:name="_Toc433975256"/>
+      <w:bookmarkStart w:id="4" w:name="_Hlk532476389"/>
       <w:r>
         <w:lastRenderedPageBreak/>
         <w:t>1.3 Obiettivi e criteri di successo del sistema</w:t>
       </w:r>
-      <w:bookmarkEnd w:id="4"/>
-    </w:p>
-    <w:bookmarkEnd w:id="5"/>
+      <w:bookmarkEnd w:id="3"/>
+    </w:p>
+    <w:bookmarkEnd w:id="4"/>
     <w:p>
       <w:pPr>
         <w:jc w:val="both"/>
@@ -2888,11 +2886,11 @@
       <w:pPr>
         <w:pStyle w:val="Titolo2"/>
       </w:pPr>
-      <w:bookmarkStart w:id="6" w:name="_Toc433975257"/>
+      <w:bookmarkStart w:id="5" w:name="_Toc433975257"/>
       <w:r>
         <w:t>1.4 Definizioni, acronimi e abbreviazioni</w:t>
       </w:r>
-      <w:bookmarkEnd w:id="6"/>
+      <w:bookmarkEnd w:id="5"/>
     </w:p>
     <w:p>
       <w:pPr>
@@ -3001,7 +2999,7 @@
           <w:lang w:val="en-US"/>
         </w:rPr>
       </w:pPr>
-      <w:bookmarkStart w:id="7" w:name="_Toc433975258"/>
+      <w:bookmarkStart w:id="6" w:name="_Toc433975258"/>
       <w:r>
         <w:rPr>
           <w:lang w:val="en-US"/>
@@ -3015,7 +3013,7 @@
         </w:rPr>
         <w:t>Riferimenti</w:t>
       </w:r>
-      <w:bookmarkEnd w:id="7"/>
+      <w:bookmarkEnd w:id="6"/>
       <w:proofErr w:type="spellEnd"/>
     </w:p>
     <w:p>
@@ -3138,11 +3136,11 @@
       <w:pPr>
         <w:pStyle w:val="Titolo2"/>
       </w:pPr>
-      <w:bookmarkStart w:id="8" w:name="_Toc433975259"/>
+      <w:bookmarkStart w:id="7" w:name="_Toc433975259"/>
       <w:r>
         <w:t>1.6 Panoramica</w:t>
       </w:r>
-      <w:bookmarkEnd w:id="8"/>
+      <w:bookmarkEnd w:id="7"/>
       <w:r>
         <w:t xml:space="preserve"> </w:t>
       </w:r>
@@ -3266,104 +3264,104 @@
       <w:pPr>
         <w:pStyle w:val="Titolo1"/>
       </w:pPr>
-      <w:bookmarkStart w:id="9" w:name="_Toc433975261"/>
+      <w:bookmarkStart w:id="8" w:name="_Toc433975261"/>
       <w:r>
         <w:t>3. Sistema proposto</w:t>
       </w:r>
+      <w:bookmarkEnd w:id="8"/>
+    </w:p>
+    <w:p>
+      <w:pPr>
+        <w:pStyle w:val="Titolo2"/>
+      </w:pPr>
+      <w:bookmarkStart w:id="9" w:name="_Toc433975262"/>
+      <w:r>
+        <w:t>3.1 Panoramica</w:t>
+      </w:r>
       <w:bookmarkEnd w:id="9"/>
     </w:p>
     <w:p>
       <w:pPr>
+        <w:pStyle w:val="Paragrafoelenco"/>
+        <w:ind w:left="0"/>
+      </w:pPr>
+      <w:r>
+        <w:t>Il sistema da noi proposto è un’applicazione web, l’obiettivo e quello di poter dare la possibilità agli utenti di poter creare attraverso una mappa interattiva eventi in tempo reale, i quali hanno una locazione ben precisa dettata dalla stessa interazione con la mappa oppure attraverso un sistema di ricerca della località.</w:t>
+      </w:r>
+    </w:p>
+    <w:p>
+      <w:pPr>
+        <w:pStyle w:val="Paragrafoelenco"/>
+        <w:ind w:left="0"/>
+      </w:pPr>
+      <w:r>
+        <w:t>Gli eventi potranno essere riconosciuti attraverso tipologia per poter dare la possibilità agli utenti di poter interagire unicamente con quelli che più gli interessano.</w:t>
+      </w:r>
+    </w:p>
+    <w:p>
+      <w:pPr>
+        <w:pStyle w:val="Paragrafoelenco"/>
+        <w:ind w:left="0"/>
+      </w:pPr>
+      <w:r>
+        <w:t>Ogni evento avrà una scheda di informazione dettata dal creatore dell’evento, compresa una sezione di messaggistica dove gli eventuali partecipanti dell’evento potranno comunicare, per poter essere aggiornati sull’evento stesso.</w:t>
+      </w:r>
+    </w:p>
+    <w:p>
+      <w:pPr>
+        <w:pStyle w:val="Paragrafoelenco"/>
+        <w:ind w:left="0"/>
+      </w:pPr>
+      <w:r>
+        <w:t>I partecipanti degli eventi, confermata la loro presenza agli eventi ogni qualvolta si recano nel luogo dell’evento, potranno votare attraverso una sistema di rating molto minimale se hanno gradito o meno l’evento, inficiando sul feedback sia dell’evento che dell’utente creatore dell’evento stesso, il quale a sua volta avrà una sua pagina personale, visitabile, dove gli utenti possono leggere gli eventi creati e partecipati da lui.</w:t>
+      </w:r>
+    </w:p>
+    <w:p>
+      <w:pPr>
+        <w:pStyle w:val="Paragrafoelenco"/>
+        <w:ind w:left="0"/>
+      </w:pPr>
+      <w:r>
+        <w:t>La piattaforma si mette a disposizione anche alle aziende ed enti esterni che vogliono promuovere le loro iniziative mettendo a disposizione dei punti speciali chiamati punti “</w:t>
+      </w:r>
+      <w:proofErr w:type="spellStart"/>
+      <w:r>
+        <w:t>Meet</w:t>
+      </w:r>
+      <w:proofErr w:type="spellEnd"/>
+      <w:r>
+        <w:t>” agli utenti che vi partecipano.</w:t>
+      </w:r>
+    </w:p>
+    <w:p>
+      <w:pPr>
+        <w:pStyle w:val="Paragrafoelenco"/>
+        <w:ind w:left="0"/>
+      </w:pPr>
+      <w:r>
+        <w:t xml:space="preserve">Tali punti potranno essere spesi sia per un eventuale promozione dell’azienda o ente esterno oppure su di una piattaforma legata al sistema </w:t>
+      </w:r>
+      <w:proofErr w:type="spellStart"/>
+      <w:r>
+        <w:t>LetsMeet</w:t>
+      </w:r>
+      <w:proofErr w:type="spellEnd"/>
+      <w:r>
+        <w:t>.</w:t>
+      </w:r>
+    </w:p>
+    <w:p/>
+    <w:p/>
+    <w:p>
+      <w:pPr>
         <w:pStyle w:val="Titolo2"/>
       </w:pPr>
-      <w:bookmarkStart w:id="10" w:name="_Toc433975262"/>
-      <w:r>
-        <w:t>3.1 Panoramica</w:t>
-      </w:r>
-      <w:bookmarkEnd w:id="10"/>
-    </w:p>
-    <w:p>
-      <w:pPr>
-        <w:pStyle w:val="Paragrafoelenco"/>
-        <w:ind w:left="0"/>
-      </w:pPr>
-      <w:r>
-        <w:t>Il sistema da noi proposto è un’applicazione web, l’obiettivo e quello di poter dare la possibilità agli utenti di poter creare attraverso una mappa interattiva eventi in tempo reale, i quali hanno una locazione ben precisa dettata dalla stessa interazione con la mappa oppure attraverso un sistema di ricerca della località.</w:t>
-      </w:r>
-    </w:p>
-    <w:p>
-      <w:pPr>
-        <w:pStyle w:val="Paragrafoelenco"/>
-        <w:ind w:left="0"/>
-      </w:pPr>
-      <w:r>
-        <w:t>Gli eventi potranno essere riconosciuti attraverso tipologia per poter dare la possibilità agli utenti di poter interagire unicamente con quelli che più gli interessano.</w:t>
-      </w:r>
-    </w:p>
-    <w:p>
-      <w:pPr>
-        <w:pStyle w:val="Paragrafoelenco"/>
-        <w:ind w:left="0"/>
-      </w:pPr>
-      <w:r>
-        <w:t>Ogni evento avrà una scheda di informazione dettata dal creatore dell’evento, compresa una sezione di messaggistica dove gli eventuali partecipanti dell’evento potranno comunicare, per poter essere aggiornati sull’evento stesso.</w:t>
-      </w:r>
-    </w:p>
-    <w:p>
-      <w:pPr>
-        <w:pStyle w:val="Paragrafoelenco"/>
-        <w:ind w:left="0"/>
-      </w:pPr>
-      <w:r>
-        <w:t>I partecipanti degli eventi, confermata la loro presenza agli eventi ogni qualvolta si recano nel luogo dell’evento, potranno votare attraverso una sistema di rating molto minimale se hanno gradito o meno l’evento, inficiando sul feedback sia dell’evento che dell’utente creatore dell’evento stesso, il quale a sua volta avrà una sua pagina personale, visitabile, dove gli utenti possono leggere gli eventi creati e partecipati da lui.</w:t>
-      </w:r>
-    </w:p>
-    <w:p>
-      <w:pPr>
-        <w:pStyle w:val="Paragrafoelenco"/>
-        <w:ind w:left="0"/>
-      </w:pPr>
-      <w:r>
-        <w:t>La piattaforma si mette a disposizione anche alle aziende ed enti esterni che vogliono promuovere le loro iniziative mettendo a disposizione dei punti speciali chiamati punti “</w:t>
-      </w:r>
-      <w:proofErr w:type="spellStart"/>
-      <w:r>
-        <w:t>Meet</w:t>
-      </w:r>
-      <w:proofErr w:type="spellEnd"/>
-      <w:r>
-        <w:t>” agli utenti che vi partecipano.</w:t>
-      </w:r>
-    </w:p>
-    <w:p>
-      <w:pPr>
-        <w:pStyle w:val="Paragrafoelenco"/>
-        <w:ind w:left="0"/>
-      </w:pPr>
-      <w:r>
-        <w:t xml:space="preserve">Tali punti potranno essere spesi sia per un eventuale promozione dell’azienda o ente esterno oppure su di una piattaforma legata al sistema </w:t>
-      </w:r>
-      <w:proofErr w:type="spellStart"/>
-      <w:r>
-        <w:t>LetsMeet</w:t>
-      </w:r>
-      <w:proofErr w:type="spellEnd"/>
-      <w:r>
-        <w:t>.</w:t>
-      </w:r>
-    </w:p>
-    <w:p/>
-    <w:p/>
-    <w:p>
-      <w:pPr>
-        <w:pStyle w:val="Titolo2"/>
-      </w:pPr>
-      <w:bookmarkStart w:id="11" w:name="_Toc433975263"/>
+      <w:bookmarkStart w:id="10" w:name="_Toc433975263"/>
       <w:r>
         <w:lastRenderedPageBreak/>
         <w:t>3.2 Requisiti funzionali</w:t>
       </w:r>
-      <w:bookmarkEnd w:id="11"/>
+      <w:bookmarkEnd w:id="10"/>
     </w:p>
     <w:p>
       <w:pPr>
@@ -4388,7 +4386,7 @@
           <v:shape id="_x0000_i1025" type="#_x0000_t75" style="width:423.95pt;height:298.35pt" o:ole="">
             <v:imagedata r:id="rId5" o:title=""/>
           </v:shape>
-          <o:OLEObject Type="Embed" ProgID="FoxitReader.Document" ShapeID="_x0000_i1025" DrawAspect="Content" ObjectID="_1609723603" r:id="rId6"/>
+          <o:OLEObject Type="Embed" ProgID="FoxitReader.Document" ShapeID="_x0000_i1025" DrawAspect="Content" ObjectID="_1609772837" r:id="rId6"/>
         </w:object>
       </w:r>
     </w:p>
@@ -4465,7 +4463,7 @@
           <v:shape id="_x0000_i1026" type="#_x0000_t75" style="width:471.75pt;height:296.05pt" o:ole="">
             <v:imagedata r:id="rId7" o:title=""/>
           </v:shape>
-          <o:OLEObject Type="Embed" ProgID="FoxitReader.Document" ShapeID="_x0000_i1026" DrawAspect="Content" ObjectID="_1609723604" r:id="rId8"/>
+          <o:OLEObject Type="Embed" ProgID="FoxitReader.Document" ShapeID="_x0000_i1026" DrawAspect="Content" ObjectID="_1609772838" r:id="rId8"/>
         </w:object>
       </w:r>
     </w:p>
@@ -4768,7 +4766,7 @@
           <v:shape id="_x0000_i1027" type="#_x0000_t75" style="width:278.2pt;height:266.7pt" o:ole="">
             <v:imagedata r:id="rId10" o:title=""/>
           </v:shape>
-          <o:OLEObject Type="Embed" ProgID="FoxitReader.Document" ShapeID="_x0000_i1027" DrawAspect="Content" ObjectID="_1609723605" r:id="rId11"/>
+          <o:OLEObject Type="Embed" ProgID="FoxitReader.Document" ShapeID="_x0000_i1027" DrawAspect="Content" ObjectID="_1609772839" r:id="rId11"/>
         </w:object>
       </w:r>
     </w:p>
@@ -5749,6 +5747,7 @@
     <w:p/>
     <w:p/>
     <w:p/>
+    <w:p/>
     <w:tbl>
       <w:tblPr>
         <w:tblW w:w="0" w:type="auto"/>
@@ -5774,6 +5773,7 @@
           </w:tcPr>
           <w:p>
             <w:r>
+              <w:lastRenderedPageBreak/>
               <w:t>Nome caso d’uso</w:t>
             </w:r>
           </w:p>
@@ -5799,7 +5799,6 @@
           </w:tcPr>
           <w:p>
             <w:r>
-              <w:lastRenderedPageBreak/>
               <w:t>ID</w:t>
             </w:r>
           </w:p>
@@ -6374,7 +6373,6 @@
           </w:tcPr>
           <w:p>
             <w:r>
-              <w:lastRenderedPageBreak/>
               <w:t>Nome caso d’uso</w:t>
             </w:r>
           </w:p>
@@ -8407,6 +8405,7 @@
           </w:tcPr>
           <w:p>
             <w:r>
+              <w:lastRenderedPageBreak/>
               <w:t>Condizioni di entrata</w:t>
             </w:r>
           </w:p>
@@ -8418,11 +8417,7 @@
           </w:tcPr>
           <w:p>
             <w:r>
-              <w:t xml:space="preserve">Deve essere stata fatta una segnalazione di un messaggio da parte di </w:t>
-            </w:r>
-            <w:r>
-              <w:lastRenderedPageBreak/>
-              <w:t>un utente</w:t>
+              <w:t>Deve essere stata fatta una segnalazione di un messaggio da parte di un utente</w:t>
             </w:r>
           </w:p>
         </w:tc>
@@ -8434,7 +8429,6 @@
           </w:tcPr>
           <w:p>
             <w:r>
-              <w:lastRenderedPageBreak/>
               <w:t>Eccezioni</w:t>
             </w:r>
           </w:p>
@@ -14652,15 +14646,16 @@
     </w:p>
     <w:p/>
     <w:p>
+      <w:bookmarkStart w:id="11" w:name="_GoBack"/>
       <w:r>
         <w:rPr>
           <w:noProof/>
         </w:rPr>
         <w:drawing>
-          <wp:inline distT="0" distB="0" distL="0" distR="0" wp14:anchorId="202E96E3" wp14:editId="365F4E25">
-            <wp:extent cx="6120130" cy="2555875"/>
-            <wp:effectExtent l="0" t="0" r="0" b="0"/>
-            <wp:docPr id="20" name="Immagine 20"/>
+          <wp:inline distT="0" distB="0" distL="0" distR="0" wp14:anchorId="6225DCB7" wp14:editId="613A7560">
+            <wp:extent cx="6120130" cy="2735580"/>
+            <wp:effectExtent l="0" t="0" r="0" b="7620"/>
+            <wp:docPr id="6" name="Immagine 6"/>
             <wp:cNvGraphicFramePr>
               <a:graphicFrameLocks xmlns:a="http://schemas.openxmlformats.org/drawingml/2006/main" noChangeAspect="1"/>
             </wp:cNvGraphicFramePr>
@@ -14668,7 +14663,7 @@
               <a:graphicData uri="http://schemas.openxmlformats.org/drawingml/2006/picture">
                 <pic:pic xmlns:pic="http://schemas.openxmlformats.org/drawingml/2006/picture">
                   <pic:nvPicPr>
-                    <pic:cNvPr id="20" name="UCREGISTRAZIONEMOD.jpg"/>
+                    <pic:cNvPr id="6" name="UCREGISTRAZIONEMOD.jpg"/>
                     <pic:cNvPicPr/>
                   </pic:nvPicPr>
                   <pic:blipFill>
@@ -14686,7 +14681,7 @@
                   <pic:spPr>
                     <a:xfrm>
                       <a:off x="0" y="0"/>
-                      <a:ext cx="6120130" cy="2555875"/>
+                      <a:ext cx="6120130" cy="2735580"/>
                     </a:xfrm>
                     <a:prstGeom prst="rect">
                       <a:avLst/>
@@ -14698,6 +14693,7 @@
           </wp:inline>
         </w:drawing>
       </w:r>
+      <w:bookmarkEnd w:id="11"/>
     </w:p>
     <w:p/>
     <w:p/>
@@ -14763,6 +14759,12 @@
       </w:r>
     </w:p>
     <w:p/>
+    <w:p/>
+    <w:p/>
+    <w:p/>
+    <w:p/>
+    <w:p/>
+    <w:p/>
     <w:p>
       <w:r>
         <w:t>UCRICEEV</w:t>
@@ -14773,7 +14775,6 @@
         <w:rPr>
           <w:noProof/>
         </w:rPr>
-        <w:lastRenderedPageBreak/>
         <w:drawing>
           <wp:inline distT="0" distB="0" distL="0" distR="0" wp14:anchorId="3319C2CE" wp14:editId="7E531719">
             <wp:extent cx="6120130" cy="2997835"/>
@@ -14899,6 +14900,13 @@
           <w:szCs w:val="28"/>
         </w:rPr>
       </w:pPr>
+    </w:p>
+    <w:p>
+      <w:pPr>
+        <w:rPr>
+          <w:szCs w:val="28"/>
+        </w:rPr>
+      </w:pPr>
       <w:r>
         <w:rPr>
           <w:szCs w:val="28"/>
@@ -14923,7 +14931,6 @@
           <w:noProof/>
           <w:szCs w:val="28"/>
         </w:rPr>
-        <w:lastRenderedPageBreak/>
         <w:drawing>
           <wp:inline distT="0" distB="0" distL="0" distR="0" wp14:anchorId="5B869C7A" wp14:editId="75D4E8FF">
             <wp:extent cx="6120130" cy="2633980"/>

</xml_diff>

<commit_message>
Modificato il class, si spera sia l'ultima volta. Priamm o signor
</commit_message>
<xml_diff>
--- a/Internal work product/RAD V2.1.docx
+++ b/Internal work product/RAD V2.1.docx
@@ -4383,10 +4383,10 @@
             <v:path o:extrusionok="f" gradientshapeok="t" o:connecttype="rect"/>
             <o:lock v:ext="edit" aspectratio="t"/>
           </v:shapetype>
-          <v:shape id="_x0000_i1025" type="#_x0000_t75" style="width:423.95pt;height:298.35pt" o:ole="">
+          <v:shape id="_x0000_i1025" type="#_x0000_t75" style="width:424.15pt;height:298.5pt" o:ole="">
             <v:imagedata r:id="rId5" o:title=""/>
           </v:shape>
-          <o:OLEObject Type="Embed" ProgID="FoxitReader.Document" ShapeID="_x0000_i1025" DrawAspect="Content" ObjectID="_1609772837" r:id="rId6"/>
+          <o:OLEObject Type="Embed" ProgID="FoxitReader.Document" ShapeID="_x0000_i1025" DrawAspect="Content" ObjectID="_1610265682" r:id="rId6"/>
         </w:object>
       </w:r>
     </w:p>
@@ -4460,10 +4460,10 @@
           <w:b/>
         </w:rPr>
         <w:object w:dxaOrig="4320" w:dyaOrig="3052" w14:anchorId="55709633">
-          <v:shape id="_x0000_i1026" type="#_x0000_t75" style="width:471.75pt;height:296.05pt" o:ole="">
+          <v:shape id="_x0000_i1026" type="#_x0000_t75" style="width:471.75pt;height:295.9pt" o:ole="">
             <v:imagedata r:id="rId7" o:title=""/>
           </v:shape>
-          <o:OLEObject Type="Embed" ProgID="FoxitReader.Document" ShapeID="_x0000_i1026" DrawAspect="Content" ObjectID="_1609772838" r:id="rId8"/>
+          <o:OLEObject Type="Embed" ProgID="FoxitReader.Document" ShapeID="_x0000_i1026" DrawAspect="Content" ObjectID="_1610265683" r:id="rId8"/>
         </w:object>
       </w:r>
     </w:p>
@@ -4763,10 +4763,10 @@
           <w:b/>
         </w:rPr>
         <w:object w:dxaOrig="4320" w:dyaOrig="4142" w14:anchorId="1CF6B635">
-          <v:shape id="_x0000_i1027" type="#_x0000_t75" style="width:278.2pt;height:266.7pt" o:ole="">
+          <v:shape id="_x0000_i1027" type="#_x0000_t75" style="width:278.25pt;height:266.65pt" o:ole="">
             <v:imagedata r:id="rId10" o:title=""/>
           </v:shape>
-          <o:OLEObject Type="Embed" ProgID="FoxitReader.Document" ShapeID="_x0000_i1027" DrawAspect="Content" ObjectID="_1609772839" r:id="rId11"/>
+          <o:OLEObject Type="Embed" ProgID="FoxitReader.Document" ShapeID="_x0000_i1027" DrawAspect="Content" ObjectID="_1610265684" r:id="rId11"/>
         </w:object>
       </w:r>
     </w:p>
@@ -12631,10 +12631,10 @@
           <w:noProof/>
         </w:rPr>
         <w:drawing>
-          <wp:inline distT="0" distB="0" distL="0" distR="0" wp14:anchorId="437FA2C7" wp14:editId="3717FDCE">
-            <wp:extent cx="6120130" cy="3011170"/>
-            <wp:effectExtent l="0" t="0" r="0" b="0"/>
-            <wp:docPr id="1" name="Immagine 1"/>
+          <wp:inline distT="0" distB="0" distL="0" distR="0" wp14:anchorId="502E4E0D" wp14:editId="2516BCB5">
+            <wp:extent cx="6120130" cy="3235325"/>
+            <wp:effectExtent l="0" t="0" r="0" b="3175"/>
+            <wp:docPr id="9" name="Immagine 9"/>
             <wp:cNvGraphicFramePr>
               <a:graphicFrameLocks xmlns:a="http://schemas.openxmlformats.org/drawingml/2006/main" noChangeAspect="1"/>
             </wp:cNvGraphicFramePr>
@@ -12648,7 +12648,7 @@
                     </pic:cNvPicPr>
                   </pic:nvPicPr>
                   <pic:blipFill>
-                    <a:blip r:embed="rId12">
+                    <a:blip r:embed="rId12" cstate="print">
                       <a:extLst>
                         <a:ext uri="{28A0092B-C50C-407E-A947-70E740481C1C}">
                           <a14:useLocalDpi xmlns:a14="http://schemas.microsoft.com/office/drawing/2010/main" val="0"/>
@@ -12663,7 +12663,7 @@
                   <pic:spPr bwMode="auto">
                     <a:xfrm>
                       <a:off x="0" y="0"/>
-                      <a:ext cx="6120130" cy="3011170"/>
+                      <a:ext cx="6120130" cy="3235325"/>
                     </a:xfrm>
                     <a:prstGeom prst="rect">
                       <a:avLst/>
@@ -12679,6 +12679,8 @@
           </wp:inline>
         </w:drawing>
       </w:r>
+      <w:bookmarkStart w:id="11" w:name="_GoBack"/>
+      <w:bookmarkEnd w:id="11"/>
     </w:p>
     <w:p>
       <w:pPr>
@@ -14646,7 +14648,6 @@
     </w:p>
     <w:p/>
     <w:p>
-      <w:bookmarkStart w:id="11" w:name="_GoBack"/>
       <w:r>
         <w:rPr>
           <w:noProof/>
@@ -14693,7 +14694,6 @@
           </wp:inline>
         </w:drawing>
       </w:r>
-      <w:bookmarkEnd w:id="11"/>
     </w:p>
     <w:p/>
     <w:p/>

</xml_diff>

<commit_message>
1. Inserito nuovo  requisito funzionale "eliminazione Moderatore". 2. Corretti formati nel test plan 3.Prima stesura test Specification
</commit_message>
<xml_diff>
--- a/Internal work product/RAD V2.1.docx
+++ b/Internal work product/RAD V2.1.docx
@@ -3426,13 +3426,262 @@
         <w:ind w:left="0"/>
       </w:pPr>
       <w:r>
+        <w:t>RF5: Il sistema darà la possibilità ad utenti speciali chiamati “Super-Admin” di eliminare dei Moderatori.</w:t>
+      </w:r>
+    </w:p>
+    <w:p>
+      <w:pPr>
+        <w:pStyle w:val="Paragrafoelenco"/>
+        <w:ind w:left="0"/>
+      </w:pPr>
+      <w:r>
         <w:t>RF</w:t>
       </w:r>
       <w:r>
+        <w:t>6</w:t>
+      </w:r>
+      <w:r>
+        <w:t>: Il sistema darà la possibilità di poter cercare gli utenti che hanno un account.</w:t>
+      </w:r>
+    </w:p>
+    <w:p>
+      <w:pPr>
+        <w:pStyle w:val="Paragrafoelenco"/>
+        <w:ind w:left="0"/>
+      </w:pPr>
+      <w:r>
+        <w:t>RF</w:t>
+      </w:r>
+      <w:r>
+        <w:t>7</w:t>
+      </w:r>
+      <w:r>
+        <w:t>: Il sistema darà a disposizione all’utente la sua pagina di profilo con eventuali eventi, feedback globale.</w:t>
+      </w:r>
+    </w:p>
+    <w:p>
+      <w:pPr>
+        <w:pStyle w:val="Paragrafoelenco"/>
+        <w:ind w:left="0"/>
+      </w:pPr>
+    </w:p>
+    <w:p>
+      <w:pPr>
+        <w:pStyle w:val="Paragrafoelenco"/>
+        <w:ind w:left="0"/>
+        <w:rPr>
+          <w:b/>
+        </w:rPr>
+      </w:pPr>
+      <w:r>
+        <w:rPr>
+          <w:b/>
+        </w:rPr>
+        <w:t>Gestione Eventi:</w:t>
+      </w:r>
+    </w:p>
+    <w:p>
+      <w:pPr>
+        <w:pStyle w:val="Paragrafoelenco"/>
+        <w:ind w:left="0"/>
+      </w:pPr>
+      <w:r>
+        <w:t>RF</w:t>
+      </w:r>
+      <w:r>
+        <w:t>8</w:t>
+      </w:r>
+      <w:r>
+        <w:t>: Il sistema darà all’utente la possibilità di visionare gli eventi limitrofi alla sua posizione attuale.</w:t>
+      </w:r>
+    </w:p>
+    <w:p>
+      <w:pPr>
+        <w:pStyle w:val="Paragrafoelenco"/>
+        <w:ind w:left="0"/>
+      </w:pPr>
+      <w:r>
+        <w:t>RF</w:t>
+      </w:r>
+      <w:r>
+        <w:t>9</w:t>
+      </w:r>
+      <w:r>
+        <w:t>: Il sistema darà la possibilità di creare un evento specificando tipologia, descrizione e la posizione, attraverso la mappa.</w:t>
+      </w:r>
+    </w:p>
+    <w:p>
+      <w:pPr>
+        <w:pStyle w:val="Paragrafoelenco"/>
+        <w:ind w:left="0"/>
+      </w:pPr>
+      <w:r>
+        <w:t>RF</w:t>
+      </w:r>
+      <w:r>
+        <w:t>10</w:t>
+      </w:r>
+      <w:r>
+        <w:t>: Il sistema darà all’utente la possibilità di votare un evento a cui ha partecipato.</w:t>
+      </w:r>
+    </w:p>
+    <w:p>
+      <w:pPr>
+        <w:pStyle w:val="Paragrafoelenco"/>
+        <w:ind w:left="0"/>
+      </w:pPr>
+      <w:r>
+        <w:t>RF1</w:t>
+      </w:r>
+      <w:r>
+        <w:t>1</w:t>
+      </w:r>
+      <w:r>
+        <w:t>: Il sistema darà all’utente la possibilità di esplicitare la sua partecipazione ad un evento.</w:t>
+      </w:r>
+    </w:p>
+    <w:p>
+      <w:pPr>
+        <w:pStyle w:val="Paragrafoelenco"/>
+        <w:ind w:left="0"/>
+      </w:pPr>
+      <w:r>
+        <w:t>RF1</w:t>
+      </w:r>
+      <w:r>
+        <w:t>2</w:t>
+      </w:r>
+      <w:r>
+        <w:t>: Il sistema darà all’utente la possibilità di verificare la sua partecipazione ad un evento.</w:t>
+      </w:r>
+    </w:p>
+    <w:p>
+      <w:pPr>
+        <w:pStyle w:val="Paragrafoelenco"/>
+        <w:ind w:left="0"/>
+      </w:pPr>
+      <w:r>
+        <w:t>RF1</w:t>
+      </w:r>
+      <w:r>
+        <w:t>3</w:t>
+      </w:r>
+      <w:r>
+        <w:t>: Il sistema darà la possibilità all’utente di cercare eventi.</w:t>
+      </w:r>
+    </w:p>
+    <w:p>
+      <w:pPr>
+        <w:pStyle w:val="Paragrafoelenco"/>
+        <w:ind w:left="0"/>
+      </w:pPr>
+      <w:r>
+        <w:t>RF1</w:t>
+      </w:r>
+      <w:r>
+        <w:t>4</w:t>
+      </w:r>
+      <w:r>
+        <w:t>: Il sistema darà la possibilità di visionare le informazioni di un evento.</w:t>
+      </w:r>
+    </w:p>
+    <w:p>
+      <w:pPr>
+        <w:pStyle w:val="Paragrafoelenco"/>
+        <w:ind w:left="0"/>
+      </w:pPr>
+      <w:r>
+        <w:t>RF1</w:t>
+      </w:r>
+      <w:r>
         <w:t>5</w:t>
       </w:r>
       <w:r>
-        <w:t>: Il sistema darà la possibilità di poter cercare gli utenti che hanno un account.</w:t>
+        <w:t>: Il sistema darà all’utente la possibilità di poter scrivere commenti nella sezione dedicata degli eventi.</w:t>
+      </w:r>
+    </w:p>
+    <w:p>
+      <w:pPr>
+        <w:pStyle w:val="Paragrafoelenco"/>
+        <w:ind w:left="0"/>
+      </w:pPr>
+      <w:r>
+        <w:t>RF1</w:t>
+      </w:r>
+      <w:r>
+        <w:t>6</w:t>
+      </w:r>
+      <w:r>
+        <w:t>: Il sistema darà all’utente la possibilità di poter visionare i commenti scritti ad un evento.</w:t>
+      </w:r>
+    </w:p>
+    <w:p>
+      <w:pPr>
+        <w:pStyle w:val="Paragrafoelenco"/>
+        <w:ind w:left="0"/>
+      </w:pPr>
+      <w:r>
+        <w:t>RF1</w:t>
+      </w:r>
+      <w:r>
+        <w:t>7</w:t>
+      </w:r>
+      <w:r>
+        <w:t>: Il sistema</w:t>
+      </w:r>
+      <w:r>
+        <w:t xml:space="preserve"> darà all’utente la possibilità di poter cancellare un evento.</w:t>
+      </w:r>
+    </w:p>
+    <w:p>
+      <w:pPr>
+        <w:pStyle w:val="Paragrafoelenco"/>
+        <w:ind w:left="0"/>
+      </w:pPr>
+    </w:p>
+    <w:p>
+      <w:pPr>
+        <w:pStyle w:val="Paragrafoelenco"/>
+        <w:ind w:left="0"/>
+        <w:rPr>
+          <w:b/>
+        </w:rPr>
+      </w:pPr>
+      <w:r>
+        <w:rPr>
+          <w:b/>
+        </w:rPr>
+        <w:t>Gestione Segnalazioni:</w:t>
+      </w:r>
+    </w:p>
+    <w:p>
+      <w:pPr>
+        <w:pStyle w:val="Paragrafoelenco"/>
+        <w:ind w:left="0"/>
+      </w:pPr>
+      <w:r>
+        <w:t>RF1</w:t>
+      </w:r>
+      <w:r>
+        <w:t>8</w:t>
+      </w:r>
+      <w:r>
+        <w:t>: Il sistema darà la possibilità all’utente di poter segnale ai moderatori eventi.</w:t>
+      </w:r>
+    </w:p>
+    <w:p>
+      <w:pPr>
+        <w:pStyle w:val="Paragrafoelenco"/>
+        <w:ind w:left="0"/>
+      </w:pPr>
+      <w:r>
+        <w:t>RF1</w:t>
+      </w:r>
+      <w:r>
+        <w:t>9</w:t>
+      </w:r>
+      <w:r>
+        <w:t>: Il sistema darà la possibilità all’utente di segnalare ai moderatori commenti inviati.</w:t>
       </w:r>
     </w:p>
     <w:p>
@@ -3444,31 +3693,16 @@
         <w:t>RF</w:t>
       </w:r>
       <w:r>
-        <w:t>6</w:t>
-      </w:r>
-      <w:r>
-        <w:t>: Il sistema darà a disposizione all’utente la sua pagina di profilo con eventuali eventi, feedback globale.</w:t>
-      </w:r>
-    </w:p>
-    <w:p>
-      <w:pPr>
-        <w:pStyle w:val="Paragrafoelenco"/>
-        <w:ind w:left="0"/>
-      </w:pPr>
-    </w:p>
-    <w:p>
-      <w:pPr>
-        <w:pStyle w:val="Paragrafoelenco"/>
-        <w:ind w:left="0"/>
-        <w:rPr>
-          <w:b/>
-        </w:rPr>
-      </w:pPr>
-      <w:r>
-        <w:rPr>
-          <w:b/>
-        </w:rPr>
-        <w:t>Gestione Eventi:</w:t>
+        <w:t>20</w:t>
+      </w:r>
+      <w:r>
+        <w:t>: Il sistema darà la possibilità ai moderatori di poter notificare le segnalazioni agli utenti accettando le segnalazioni</w:t>
+      </w:r>
+      <w:r>
+        <w:t>, sospendendo un utente</w:t>
+      </w:r>
+      <w:r>
+        <w:t>.</w:t>
       </w:r>
     </w:p>
     <w:p>
@@ -3480,221 +3714,13 @@
         <w:t>RF</w:t>
       </w:r>
       <w:r>
-        <w:t>7</w:t>
-      </w:r>
-      <w:r>
-        <w:t>: Il sistema darà all’utente la possibilità di visionare gli eventi limitrofi alla sua posizione attuale.</w:t>
-      </w:r>
-    </w:p>
-    <w:p>
-      <w:pPr>
-        <w:pStyle w:val="Paragrafoelenco"/>
-        <w:ind w:left="0"/>
-      </w:pPr>
-      <w:r>
-        <w:t>RF</w:t>
-      </w:r>
-      <w:r>
-        <w:t>8</w:t>
-      </w:r>
-      <w:r>
-        <w:t>: Il sistema darà la possibilità di creare un evento specificando tipologia, descrizione e la posizione, attraverso la mappa.</w:t>
-      </w:r>
-    </w:p>
-    <w:p>
-      <w:pPr>
-        <w:pStyle w:val="Paragrafoelenco"/>
-        <w:ind w:left="0"/>
-      </w:pPr>
-      <w:r>
-        <w:t>RF</w:t>
-      </w:r>
-      <w:r>
-        <w:t>9</w:t>
-      </w:r>
-      <w:r>
-        <w:t>: Il sistema darà all’utente la possibilità di votare un evento a cui ha partecipato.</w:t>
-      </w:r>
-    </w:p>
-    <w:p>
-      <w:pPr>
-        <w:pStyle w:val="Paragrafoelenco"/>
-        <w:ind w:left="0"/>
-      </w:pPr>
-      <w:r>
-        <w:t>RF1</w:t>
-      </w:r>
-      <w:r>
-        <w:t>0</w:t>
-      </w:r>
-      <w:r>
-        <w:t>: Il sistema darà all’utente la possibilità di esplicitare la sua partecipazione ad un evento.</w:t>
-      </w:r>
-    </w:p>
-    <w:p>
-      <w:pPr>
-        <w:pStyle w:val="Paragrafoelenco"/>
-        <w:ind w:left="0"/>
-      </w:pPr>
-      <w:r>
-        <w:t>RF11: Il sistema darà all’utente la possibilità di verificare la sua partecipazione ad un evento.</w:t>
-      </w:r>
-    </w:p>
-    <w:p>
-      <w:pPr>
-        <w:pStyle w:val="Paragrafoelenco"/>
-        <w:ind w:left="0"/>
-      </w:pPr>
-      <w:r>
-        <w:t>RF1</w:t>
-      </w:r>
-      <w:r>
         <w:t>2</w:t>
       </w:r>
       <w:r>
-        <w:t>: Il sistema darà la possibilità all’utente di cercare eventi.</w:t>
-      </w:r>
-    </w:p>
-    <w:p>
-      <w:pPr>
-        <w:pStyle w:val="Paragrafoelenco"/>
-        <w:ind w:left="0"/>
-      </w:pPr>
-      <w:r>
-        <w:t>RF1</w:t>
-      </w:r>
-      <w:r>
-        <w:t>3</w:t>
-      </w:r>
-      <w:r>
-        <w:t>: Il sistema darà la possibilità di visionare le informazioni di un evento.</w:t>
-      </w:r>
-    </w:p>
-    <w:p>
-      <w:pPr>
-        <w:pStyle w:val="Paragrafoelenco"/>
-        <w:ind w:left="0"/>
-      </w:pPr>
-      <w:r>
-        <w:t>RF1</w:t>
-      </w:r>
-      <w:r>
-        <w:t>4</w:t>
-      </w:r>
-      <w:r>
-        <w:t>: Il sistema darà all’utente la possibilità di poter scrivere commenti nella sezione dedicata degli eventi.</w:t>
-      </w:r>
-    </w:p>
-    <w:p>
-      <w:pPr>
-        <w:pStyle w:val="Paragrafoelenco"/>
-        <w:ind w:left="0"/>
-      </w:pPr>
-      <w:r>
-        <w:t>RF1</w:t>
-      </w:r>
-      <w:r>
-        <w:t>5</w:t>
-      </w:r>
-      <w:r>
-        <w:t>: Il sistema darà all’utente la possibilità di poter visionare i commenti scritti ad un evento.</w:t>
-      </w:r>
-    </w:p>
-    <w:p>
-      <w:pPr>
-        <w:pStyle w:val="Paragrafoelenco"/>
-        <w:ind w:left="0"/>
-      </w:pPr>
-      <w:r>
-        <w:t>RF16: Il sistema</w:t>
-      </w:r>
-      <w:r>
-        <w:t xml:space="preserve"> darà all’utente la possibilità di poter cancellare un evento.</w:t>
-      </w:r>
-    </w:p>
-    <w:p>
-      <w:pPr>
-        <w:pStyle w:val="Paragrafoelenco"/>
-        <w:ind w:left="0"/>
-      </w:pPr>
-    </w:p>
-    <w:p>
-      <w:pPr>
-        <w:pStyle w:val="Paragrafoelenco"/>
-        <w:ind w:left="0"/>
-        <w:rPr>
-          <w:b/>
-        </w:rPr>
-      </w:pPr>
-      <w:r>
-        <w:rPr>
-          <w:b/>
-        </w:rPr>
-        <w:t>Gestione Segnalazioni:</w:t>
-      </w:r>
-    </w:p>
-    <w:p>
-      <w:pPr>
-        <w:pStyle w:val="Paragrafoelenco"/>
-        <w:ind w:left="0"/>
-      </w:pPr>
-      <w:r>
-        <w:t>RF1</w:t>
-      </w:r>
-      <w:r>
-        <w:t>7</w:t>
-      </w:r>
-      <w:r>
-        <w:t>: Il sistema darà la possibilità all’utente di poter segnale ai moderatori eventi.</w:t>
-      </w:r>
-    </w:p>
-    <w:p>
-      <w:pPr>
-        <w:pStyle w:val="Paragrafoelenco"/>
-        <w:ind w:left="0"/>
-      </w:pPr>
-      <w:r>
-        <w:t>RF1</w:t>
-      </w:r>
-      <w:r>
-        <w:t>8</w:t>
-      </w:r>
-      <w:r>
-        <w:t>: Il sistema darà la possibilità all’utente di segnalare ai moderatori commenti inviati.</w:t>
-      </w:r>
-    </w:p>
-    <w:p>
-      <w:pPr>
-        <w:pStyle w:val="Paragrafoelenco"/>
-        <w:ind w:left="0"/>
-      </w:pPr>
-      <w:r>
-        <w:t>RF1</w:t>
-      </w:r>
-      <w:r>
-        <w:t>9</w:t>
-      </w:r>
-      <w:r>
-        <w:t>: Il sistema darà la possibilità ai moderatori di poter notificare le segnalazioni agli utenti accettando le segnalazioni</w:t>
-      </w:r>
-      <w:r>
-        <w:t>, sospendendo un utente</w:t>
-      </w:r>
-      <w:r>
-        <w:t>.</w:t>
-      </w:r>
-    </w:p>
-    <w:p>
-      <w:pPr>
-        <w:pStyle w:val="Paragrafoelenco"/>
-        <w:ind w:left="0"/>
-      </w:pPr>
-      <w:r>
-        <w:t>RF</w:t>
-      </w:r>
-      <w:r>
-        <w:t>20</w:t>
-      </w:r>
+        <w:t>1</w:t>
+      </w:r>
+      <w:bookmarkStart w:id="11" w:name="_GoBack"/>
+      <w:bookmarkEnd w:id="11"/>
       <w:r>
         <w:t>: Il sistema darà la possibilità ai moderatori di rifiutare l’eventuale segnalazione fatta da un utente.</w:t>
       </w:r>
@@ -4383,10 +4409,10 @@
             <v:path o:extrusionok="f" gradientshapeok="t" o:connecttype="rect"/>
             <o:lock v:ext="edit" aspectratio="t"/>
           </v:shapetype>
-          <v:shape id="_x0000_i1025" type="#_x0000_t75" style="width:424.15pt;height:298.5pt" o:ole="">
+          <v:shape id="_x0000_i1025" type="#_x0000_t75" style="width:424.1pt;height:298.3pt" o:ole="">
             <v:imagedata r:id="rId5" o:title=""/>
           </v:shape>
-          <o:OLEObject Type="Embed" ProgID="FoxitReader.Document" ShapeID="_x0000_i1025" DrawAspect="Content" ObjectID="_1610265682" r:id="rId6"/>
+          <o:OLEObject Type="Embed" ProgID="FoxitReader.Document" ShapeID="_x0000_i1025" DrawAspect="Content" ObjectID="_1611060748" r:id="rId6"/>
         </w:object>
       </w:r>
     </w:p>
@@ -4460,10 +4486,10 @@
           <w:b/>
         </w:rPr>
         <w:object w:dxaOrig="4320" w:dyaOrig="3052" w14:anchorId="55709633">
-          <v:shape id="_x0000_i1026" type="#_x0000_t75" style="width:471.75pt;height:295.9pt" o:ole="">
+          <v:shape id="_x0000_i1026" type="#_x0000_t75" style="width:471.55pt;height:295.9pt" o:ole="">
             <v:imagedata r:id="rId7" o:title=""/>
           </v:shape>
-          <o:OLEObject Type="Embed" ProgID="FoxitReader.Document" ShapeID="_x0000_i1026" DrawAspect="Content" ObjectID="_1610265683" r:id="rId8"/>
+          <o:OLEObject Type="Embed" ProgID="FoxitReader.Document" ShapeID="_x0000_i1026" DrawAspect="Content" ObjectID="_1611060749" r:id="rId8"/>
         </w:object>
       </w:r>
     </w:p>
@@ -4763,10 +4789,10 @@
           <w:b/>
         </w:rPr>
         <w:object w:dxaOrig="4320" w:dyaOrig="4142" w14:anchorId="1CF6B635">
-          <v:shape id="_x0000_i1027" type="#_x0000_t75" style="width:278.25pt;height:266.65pt" o:ole="">
+          <v:shape id="_x0000_i1027" type="#_x0000_t75" style="width:278.5pt;height:266.65pt" o:ole="">
             <v:imagedata r:id="rId10" o:title=""/>
           </v:shape>
-          <o:OLEObject Type="Embed" ProgID="FoxitReader.Document" ShapeID="_x0000_i1027" DrawAspect="Content" ObjectID="_1610265684" r:id="rId11"/>
+          <o:OLEObject Type="Embed" ProgID="FoxitReader.Document" ShapeID="_x0000_i1027" DrawAspect="Content" ObjectID="_1611060750" r:id="rId11"/>
         </w:object>
       </w:r>
     </w:p>
@@ -12679,8 +12705,6 @@
           </wp:inline>
         </w:drawing>
       </w:r>
-      <w:bookmarkStart w:id="11" w:name="_GoBack"/>
-      <w:bookmarkEnd w:id="11"/>
     </w:p>
     <w:p>
       <w:pPr>

</xml_diff>

<commit_message>
Modifiche documenti per cambiamento classe Evento
</commit_message>
<xml_diff>
--- a/Internal work product/RAD V2.1.docx
+++ b/Internal work product/RAD V2.1.docx
@@ -3719,8 +3719,6 @@
       <w:r>
         <w:t>1</w:t>
       </w:r>
-      <w:bookmarkStart w:id="11" w:name="_GoBack"/>
-      <w:bookmarkEnd w:id="11"/>
       <w:r>
         <w:t>: Il sistema darà la possibilità ai moderatori di rifiutare l’eventuale segnalazione fatta da un utente.</w:t>
       </w:r>
@@ -4409,10 +4407,10 @@
             <v:path o:extrusionok="f" gradientshapeok="t" o:connecttype="rect"/>
             <o:lock v:ext="edit" aspectratio="t"/>
           </v:shapetype>
-          <v:shape id="_x0000_i1025" type="#_x0000_t75" style="width:424.1pt;height:298.3pt" o:ole="">
+          <v:shape id="_x0000_i1025" type="#_x0000_t75" style="width:423.95pt;height:298.35pt" o:ole="">
             <v:imagedata r:id="rId5" o:title=""/>
           </v:shape>
-          <o:OLEObject Type="Embed" ProgID="FoxitReader.Document" ShapeID="_x0000_i1025" DrawAspect="Content" ObjectID="_1611060748" r:id="rId6"/>
+          <o:OLEObject Type="Embed" ProgID="FoxitReader.Document" ShapeID="_x0000_i1025" DrawAspect="Content" ObjectID="_1611494743" r:id="rId6"/>
         </w:object>
       </w:r>
     </w:p>
@@ -4486,10 +4484,10 @@
           <w:b/>
         </w:rPr>
         <w:object w:dxaOrig="4320" w:dyaOrig="3052" w14:anchorId="55709633">
-          <v:shape id="_x0000_i1026" type="#_x0000_t75" style="width:471.55pt;height:295.9pt" o:ole="">
+          <v:shape id="_x0000_i1026" type="#_x0000_t75" style="width:471.75pt;height:296.05pt" o:ole="">
             <v:imagedata r:id="rId7" o:title=""/>
           </v:shape>
-          <o:OLEObject Type="Embed" ProgID="FoxitReader.Document" ShapeID="_x0000_i1026" DrawAspect="Content" ObjectID="_1611060749" r:id="rId8"/>
+          <o:OLEObject Type="Embed" ProgID="FoxitReader.Document" ShapeID="_x0000_i1026" DrawAspect="Content" ObjectID="_1611494744" r:id="rId8"/>
         </w:object>
       </w:r>
     </w:p>
@@ -4789,10 +4787,10 @@
           <w:b/>
         </w:rPr>
         <w:object w:dxaOrig="4320" w:dyaOrig="4142" w14:anchorId="1CF6B635">
-          <v:shape id="_x0000_i1027" type="#_x0000_t75" style="width:278.5pt;height:266.65pt" o:ole="">
+          <v:shape id="_x0000_i1027" type="#_x0000_t75" style="width:278.2pt;height:266.7pt" o:ole="">
             <v:imagedata r:id="rId10" o:title=""/>
           </v:shape>
-          <o:OLEObject Type="Embed" ProgID="FoxitReader.Document" ShapeID="_x0000_i1027" DrawAspect="Content" ObjectID="_1611060750" r:id="rId11"/>
+          <o:OLEObject Type="Embed" ProgID="FoxitReader.Document" ShapeID="_x0000_i1027" DrawAspect="Content" ObjectID="_1611494745" r:id="rId11"/>
         </w:object>
       </w:r>
     </w:p>
@@ -12657,10 +12655,10 @@
           <w:noProof/>
         </w:rPr>
         <w:drawing>
-          <wp:inline distT="0" distB="0" distL="0" distR="0" wp14:anchorId="502E4E0D" wp14:editId="2516BCB5">
-            <wp:extent cx="6120130" cy="3235325"/>
-            <wp:effectExtent l="0" t="0" r="0" b="3175"/>
-            <wp:docPr id="9" name="Immagine 9"/>
+          <wp:inline distT="0" distB="0" distL="0" distR="0" wp14:anchorId="65FD09EB" wp14:editId="183B061F">
+            <wp:extent cx="6120130" cy="3236595"/>
+            <wp:effectExtent l="0" t="0" r="0" b="1905"/>
+            <wp:docPr id="1" name="Immagine 1"/>
             <wp:cNvGraphicFramePr>
               <a:graphicFrameLocks xmlns:a="http://schemas.openxmlformats.org/drawingml/2006/main" noChangeAspect="1"/>
             </wp:cNvGraphicFramePr>
@@ -12689,7 +12687,7 @@
                   <pic:spPr bwMode="auto">
                     <a:xfrm>
                       <a:off x="0" y="0"/>
-                      <a:ext cx="6120130" cy="3235325"/>
+                      <a:ext cx="6120130" cy="3236595"/>
                     </a:xfrm>
                     <a:prstGeom prst="rect">
                       <a:avLst/>
@@ -12705,6 +12703,8 @@
           </wp:inline>
         </w:drawing>
       </w:r>
+      <w:bookmarkStart w:id="11" w:name="_GoBack"/>
+      <w:bookmarkEnd w:id="11"/>
     </w:p>
     <w:p>
       <w:pPr>

</xml_diff>